<commit_message>
Lots more writing about collective action
</commit_message>
<xml_diff>
--- a/paper3_collectiveAction/intro_outline3.docx
+++ b/paper3_collectiveAction/intro_outline3.docx
@@ -93,29 +93,77 @@
         <w:t xml:space="preserve">Sambanis: “peace can be derailed by a few radicals.” </w:t>
       </w:r>
       <w:r>
-        <w:t xml:space="preserve">Beyond most members of a group signaling a commitment to peace, they must also signal a willingness and capacity to punish ingroup members who do not contribute to peace.  </w:t>
-      </w:r>
-    </w:p>
-    <w:p>
-      <w:r>
-        <w:t>6 –the solution needs to (1</w:t>
+        <w:t>Beyond most members of a group signaling a commitment to peace, they must also signal a willingness and capacity to punish ingroup members who do not contribute to peace.</w:t>
+      </w:r>
+    </w:p>
+    <w:p>
+      <w:r>
+        <w:t xml:space="preserve">6 </w:t>
+      </w:r>
+      <w:r>
+        <w:t>–</w:t>
+      </w:r>
+      <w:r>
+        <w:t xml:space="preserve"> </w:t>
+      </w:r>
+      <w:r>
+        <w:t>groups must desire peace enough to punish ingroup and signal that desire to other side.</w:t>
+      </w:r>
+    </w:p>
+    <w:p>
+      <w:pPr>
+        <w:pStyle w:val="ListParagraph"/>
+        <w:numPr>
+          <w:ilvl w:val="0"/>
+          <w:numId w:val="2"/>
+        </w:numPr>
+      </w:pPr>
+      <w:r>
+        <w:t>To have groups desire peace, must see how peace is in their interest.</w:t>
+      </w:r>
+    </w:p>
+    <w:p>
+      <w:pPr>
+        <w:pStyle w:val="ListParagraph"/>
+        <w:numPr>
+          <w:ilvl w:val="0"/>
+          <w:numId w:val="2"/>
+        </w:numPr>
+      </w:pPr>
+      <w:r>
+        <w:t>To signal to other side the desire for peace,</w:t>
+      </w:r>
+      <w:r>
+        <w:t xml:space="preserve"> need to (1) remove psych/social barriers to trusting other side, (2) signal that each group has solved its collective action problem and can compel radical group members to not take aggressive action against outgroup.</w:t>
+      </w:r>
+    </w:p>
+    <w:p>
+      <w:r>
+        <w:t>7 – structured intergroup contact to remove psych/social barriers to trust (prejudice): contact must show the groups that it is in the other side’s interest to cooperate.  H.L. Mencken: “</w:t>
+      </w:r>
+      <w:r>
+        <w:t>It is hard to believe that a man is telling the truth when you would lie in his place</w:t>
+      </w:r>
+      <w:r>
+        <w:t>.”  Show that cooperation is in both groups interest: contact helps each group achieve something they desire/achieve a goal.  Groups need a reason to get along.  Contact is Confidence-building measure</w:t>
+      </w:r>
+      <w:r>
+        <w:t>.</w:t>
+      </w:r>
+    </w:p>
+    <w:p>
+      <w:pPr>
+        <w:pStyle w:val="ListParagraph"/>
+        <w:numPr>
+          <w:ilvl w:val="0"/>
+          <w:numId w:val="2"/>
+        </w:numPr>
+      </w:pPr>
+      <w:r>
+        <w:t>Third party intervention and repeated interaction function by making peace in the interest of each group</w:t>
       </w:r>
       <w:bookmarkStart w:id="0" w:name="_GoBack"/>
       <w:bookmarkEnd w:id="0"/>
-      <w:r>
-        <w:t>) remove psych/social barriers to trusting other side, (2) signal that each group has solved its collective action problem and can compel radical group members to not take aggressive action against outgroup.</w:t>
-      </w:r>
-    </w:p>
-    <w:p>
-      <w:r>
-        <w:t>7 – structured intergroup contact to remove psych/social barriers to trust (prejudice): contact must show the groups that it is in the other side’s interest to cooperate.  H.L. Mencken: “</w:t>
-      </w:r>
-      <w:r>
-        <w:t>It is hard to believe that a man is telling the truth when you would lie in his place</w:t>
-      </w:r>
-      <w:r>
-        <w:t>.”  Show that cooperation is in both groups interest: contact helps each group achieve something they desire/achieve a goal.  Groups need a reason to get along.  Contact is Confidence-building measure</w:t>
-      </w:r>
     </w:p>
     <w:p>
       <w:r>
@@ -148,15 +196,7 @@
         </w:numPr>
       </w:pPr>
       <w:r>
-        <w:t xml:space="preserve">Nigeria farmer-pastoralist: pastoralists graze cattle on farmland, farmers attack cattle and sow seeds in grazing lands.  Farmers do not know whose </w:t>
-      </w:r>
-      <w:proofErr w:type="gramStart"/>
-      <w:r>
-        <w:t>cattle,</w:t>
-      </w:r>
-      <w:proofErr w:type="gramEnd"/>
-      <w:r>
-        <w:t xml:space="preserve"> pastoralists do not know who attacked their cattle.  Attack outgroup generally.  Through a contact intervention, groups established joint criminal punishment institutions when a farmer/pastoralist have grievances.  Representative from each side’s “government” (chiefs) meet and agree on punishment, make sure ingroup abides by ruling.</w:t>
+        <w:t>Nigeria farmer-pastoralist: pastoralists graze cattle on farmland, farmers attack cattle and sow seeds in grazing lands.  Farmers do not know whose cattle, pastoralists do not know who attacked their cattle.  Attack outgroup generally.  Through a contact intervention, groups established joint criminal punishment institutions when a farmer/pastoralist have grievances.  Representative from each side’s “government” (chiefs) meet and agree on punishment, make sure ingroup abides by ruling.</w:t>
       </w:r>
     </w:p>
     <w:p>
@@ -168,7 +208,11 @@
         </w:numPr>
       </w:pPr>
       <w:r>
-        <w:t>Race Protests/Riots 2020: black people (ingroup) following social rules, punished extremely by cops (outgroup) anyway, no punishment for outgroup defectors, eventually ingroup starts punishing members of outgroup == spiral equilibrium (F&amp;L). Ingroup cannot identify outgroup members who defected so punish any others perceived as outgroup.  Low trust in criminal justice system, low legitimacy, low compliance.</w:t>
+        <w:t xml:space="preserve">Race Protests/Riots 2020: black people (ingroup) following social rules, punished extremely by cops (outgroup) anyway, no punishment for outgroup defectors, eventually ingroup starts punishing members of outgroup == spiral equilibrium (F&amp;L). Ingroup cannot identify </w:t>
+      </w:r>
+      <w:r>
+        <w:lastRenderedPageBreak/>
+        <w:t>outgroup members who defected so punish any others perceived as outgroup.  Low trust in criminal justice system, low legitimacy, low compliance.</w:t>
       </w:r>
     </w:p>
     <w:p>
@@ -192,11 +236,7 @@
         </w:numPr>
       </w:pPr>
       <w:r>
-        <w:t xml:space="preserve">Describe: black people following laws/social contract, being punished by society’s enforcers (cops) anyway, and nobody is punishing the faulty enforcers.  Eventually </w:t>
-      </w:r>
-      <w:r>
-        <w:lastRenderedPageBreak/>
-        <w:t>black people start punishing enforcers: Black Panther Party.  Long-term, social institutions lose legitimacy: why follow the legal/social contract if they will be punished as if they are not?</w:t>
+        <w:t>Describe: black people following laws/social contract, being punished by society’s enforcers (cops) anyway, and nobody is punishing the faulty enforcers.  Eventually black people start punishing enforcers: Black Panther Party.  Long-term, social institutions lose legitimacy: why follow the legal/social contract if they will be punished as if they are not?</w:t>
       </w:r>
     </w:p>
     <w:p>
@@ -291,6 +331,119 @@
 <file path=word/numbering.xml><?xml version="1.0" encoding="utf-8"?>
 <w:numbering xmlns:wpc="http://schemas.microsoft.com/office/word/2010/wordprocessingCanvas" xmlns:cx="http://schemas.microsoft.com/office/drawing/2014/chartex" xmlns:cx1="http://schemas.microsoft.com/office/drawing/2015/9/8/chartex" xmlns:cx2="http://schemas.microsoft.com/office/drawing/2015/10/21/chartex" xmlns:cx3="http://schemas.microsoft.com/office/drawing/2016/5/9/chartex" xmlns:cx4="http://schemas.microsoft.com/office/drawing/2016/5/10/chartex" xmlns:cx5="http://schemas.microsoft.com/office/drawing/2016/5/11/chartex" xmlns:cx6="http://schemas.microsoft.com/office/drawing/2016/5/12/chartex" xmlns:cx7="http://schemas.microsoft.com/office/drawing/2016/5/13/chartex" xmlns:cx8="http://schemas.microsoft.com/office/drawing/2016/5/14/chartex" xmlns:mc="http://schemas.openxmlformats.org/markup-compatibility/2006" xmlns:aink="http://schemas.microsoft.com/office/drawing/2016/ink" xmlns:am3d="http://schemas.microsoft.com/office/drawing/2017/model3d" xmlns:o="urn:schemas-microsoft-com:office:office" xmlns:r="http://schemas.openxmlformats.org/officeDocument/2006/relationships" xmlns:m="http://schemas.openxmlformats.org/officeDocument/2006/math" xmlns:v="urn:schemas-microsoft-com:vml" xmlns:wp14="http://schemas.microsoft.com/office/word/2010/wordprocessingDrawing" xmlns:wp="http://schemas.openxmlformats.org/drawingml/2006/wordprocessingDrawing" xmlns:w10="urn:schemas-microsoft-com:office:word" xmlns:w="http://schemas.openxmlformats.org/wordprocessingml/2006/main" xmlns:w14="http://schemas.microsoft.com/office/word/2010/wordml" xmlns:w15="http://schemas.microsoft.com/office/word/2012/wordml" xmlns:w16cid="http://schemas.microsoft.com/office/word/2016/wordml/cid" xmlns:w16se="http://schemas.microsoft.com/office/word/2015/wordml/symex" xmlns:wpg="http://schemas.microsoft.com/office/word/2010/wordprocessingGroup" xmlns:wpi="http://schemas.microsoft.com/office/word/2010/wordprocessingInk" xmlns:wne="http://schemas.microsoft.com/office/word/2006/wordml" xmlns:wps="http://schemas.microsoft.com/office/word/2010/wordprocessingShape" mc:Ignorable="w14 w15 w16se w16cid wp14">
   <w:abstractNum w:abstractNumId="0" w15:restartNumberingAfterBreak="0">
+    <w:nsid w:val="5BCE368E"/>
+    <w:multiLevelType w:val="hybridMultilevel"/>
+    <w:tmpl w:val="C8A60796"/>
+    <w:lvl w:ilvl="0" w:tplc="2FBA5030">
+      <w:start w:val="6"/>
+      <w:numFmt w:val="bullet"/>
+      <w:lvlText w:val="-"/>
+      <w:lvlJc w:val="left"/>
+      <w:pPr>
+        <w:ind w:left="1080" w:hanging="360"/>
+      </w:pPr>
+      <w:rPr>
+        <w:rFonts w:ascii="Calibri" w:eastAsiaTheme="minorEastAsia" w:hAnsi="Calibri" w:cs="Calibri" w:hint="default"/>
+      </w:rPr>
+    </w:lvl>
+    <w:lvl w:ilvl="1" w:tplc="04090003" w:tentative="1">
+      <w:start w:val="1"/>
+      <w:numFmt w:val="bullet"/>
+      <w:lvlText w:val="o"/>
+      <w:lvlJc w:val="left"/>
+      <w:pPr>
+        <w:ind w:left="1800" w:hanging="360"/>
+      </w:pPr>
+      <w:rPr>
+        <w:rFonts w:ascii="Courier New" w:hAnsi="Courier New" w:cs="Courier New" w:hint="default"/>
+      </w:rPr>
+    </w:lvl>
+    <w:lvl w:ilvl="2" w:tplc="04090005" w:tentative="1">
+      <w:start w:val="1"/>
+      <w:numFmt w:val="bullet"/>
+      <w:lvlText w:val=""/>
+      <w:lvlJc w:val="left"/>
+      <w:pPr>
+        <w:ind w:left="2520" w:hanging="360"/>
+      </w:pPr>
+      <w:rPr>
+        <w:rFonts w:ascii="Wingdings" w:hAnsi="Wingdings" w:hint="default"/>
+      </w:rPr>
+    </w:lvl>
+    <w:lvl w:ilvl="3" w:tplc="04090001" w:tentative="1">
+      <w:start w:val="1"/>
+      <w:numFmt w:val="bullet"/>
+      <w:lvlText w:val=""/>
+      <w:lvlJc w:val="left"/>
+      <w:pPr>
+        <w:ind w:left="3240" w:hanging="360"/>
+      </w:pPr>
+      <w:rPr>
+        <w:rFonts w:ascii="Symbol" w:hAnsi="Symbol" w:hint="default"/>
+      </w:rPr>
+    </w:lvl>
+    <w:lvl w:ilvl="4" w:tplc="04090003" w:tentative="1">
+      <w:start w:val="1"/>
+      <w:numFmt w:val="bullet"/>
+      <w:lvlText w:val="o"/>
+      <w:lvlJc w:val="left"/>
+      <w:pPr>
+        <w:ind w:left="3960" w:hanging="360"/>
+      </w:pPr>
+      <w:rPr>
+        <w:rFonts w:ascii="Courier New" w:hAnsi="Courier New" w:cs="Courier New" w:hint="default"/>
+      </w:rPr>
+    </w:lvl>
+    <w:lvl w:ilvl="5" w:tplc="04090005" w:tentative="1">
+      <w:start w:val="1"/>
+      <w:numFmt w:val="bullet"/>
+      <w:lvlText w:val=""/>
+      <w:lvlJc w:val="left"/>
+      <w:pPr>
+        <w:ind w:left="4680" w:hanging="360"/>
+      </w:pPr>
+      <w:rPr>
+        <w:rFonts w:ascii="Wingdings" w:hAnsi="Wingdings" w:hint="default"/>
+      </w:rPr>
+    </w:lvl>
+    <w:lvl w:ilvl="6" w:tplc="04090001" w:tentative="1">
+      <w:start w:val="1"/>
+      <w:numFmt w:val="bullet"/>
+      <w:lvlText w:val=""/>
+      <w:lvlJc w:val="left"/>
+      <w:pPr>
+        <w:ind w:left="5400" w:hanging="360"/>
+      </w:pPr>
+      <w:rPr>
+        <w:rFonts w:ascii="Symbol" w:hAnsi="Symbol" w:hint="default"/>
+      </w:rPr>
+    </w:lvl>
+    <w:lvl w:ilvl="7" w:tplc="04090003" w:tentative="1">
+      <w:start w:val="1"/>
+      <w:numFmt w:val="bullet"/>
+      <w:lvlText w:val="o"/>
+      <w:lvlJc w:val="left"/>
+      <w:pPr>
+        <w:ind w:left="6120" w:hanging="360"/>
+      </w:pPr>
+      <w:rPr>
+        <w:rFonts w:ascii="Courier New" w:hAnsi="Courier New" w:cs="Courier New" w:hint="default"/>
+      </w:rPr>
+    </w:lvl>
+    <w:lvl w:ilvl="8" w:tplc="04090005" w:tentative="1">
+      <w:start w:val="1"/>
+      <w:numFmt w:val="bullet"/>
+      <w:lvlText w:val=""/>
+      <w:lvlJc w:val="left"/>
+      <w:pPr>
+        <w:ind w:left="6840" w:hanging="360"/>
+      </w:pPr>
+      <w:rPr>
+        <w:rFonts w:ascii="Wingdings" w:hAnsi="Wingdings" w:hint="default"/>
+      </w:rPr>
+    </w:lvl>
+  </w:abstractNum>
+  <w:abstractNum w:abstractNumId="1" w15:restartNumberingAfterBreak="0">
     <w:nsid w:val="5C60117C"/>
     <w:multiLevelType w:val="hybridMultilevel"/>
     <w:tmpl w:val="92E60DA2"/>
@@ -404,6 +557,9 @@
     </w:lvl>
   </w:abstractNum>
   <w:num w:numId="1">
+    <w:abstractNumId w:val="1"/>
+  </w:num>
+  <w:num w:numId="2">
     <w:abstractNumId w:val="0"/>
   </w:num>
 </w:numbering>

</xml_diff>